<commit_message>
removed old code from 01_getClients
it was a copy of 01_getData with old code so removed the extraneous code to clean file
</commit_message>
<xml_diff>
--- a/01 background/Analytic Plan 20220901.docx
+++ b/01 background/Analytic Plan 20220901.docx
@@ -88,67 +88,6 @@
       </w:r>
       <w:r>
         <w:t xml:space="preserve">  </w:t>
-      </w:r>
-    </w:p>
-    <w:p/>
-    <w:p>
-      <w:pPr>
-        <w:ind w:left="540"/>
-        <w:rPr>
-          <w:rFonts w:ascii="Calibri" w:eastAsia="Times New Roman" w:hAnsi="Calibri" w:cs="Calibri"/>
-          <w:i/>
-          <w:iCs/>
-          <w:color w:val="ED7D31" w:themeColor="accent2"/>
-        </w:rPr>
-      </w:pPr>
-      <w:r>
-        <w:rPr>
-          <w:rFonts w:ascii="Calibri" w:eastAsia="Times New Roman" w:hAnsi="Calibri" w:cs="Calibri"/>
-          <w:i/>
-          <w:iCs/>
-          <w:color w:val="ED7D31" w:themeColor="accent2"/>
-        </w:rPr>
-        <w:t xml:space="preserve">Email on___ from MG: </w:t>
-      </w:r>
-      <w:r>
-        <w:rPr>
-          <w:rFonts w:ascii="Calibri" w:eastAsia="Times New Roman" w:hAnsi="Calibri" w:cs="Calibri"/>
-          <w:i/>
-          <w:iCs/>
-          <w:color w:val="ED7D31" w:themeColor="accent2"/>
-        </w:rPr>
-        <w:t>One thing I would like to get a sense of is the distribution of the number of attributed members for each PCMP by ISP participation and FQHC status.  I am thinking Min, 5%, 10%, 25%, 50% 75%, 90%, 95% and Max for each of the 4 groups for SFYs 18-19, 19-20, 20-21 and 21-22.</w:t>
-      </w:r>
-    </w:p>
-    <w:p>
-      <w:pPr>
-        <w:ind w:left="540"/>
-        <w:rPr>
-          <w:rFonts w:ascii="Calibri" w:eastAsia="Times New Roman" w:hAnsi="Calibri" w:cs="Calibri"/>
-          <w:i/>
-          <w:iCs/>
-          <w:color w:val="ED7D31" w:themeColor="accent2"/>
-        </w:rPr>
-      </w:pPr>
-    </w:p>
-    <w:p>
-      <w:pPr>
-        <w:ind w:left="540"/>
-        <w:rPr>
-          <w:rFonts w:ascii="Calibri" w:eastAsia="Times New Roman" w:hAnsi="Calibri" w:cs="Calibri"/>
-          <w:i/>
-          <w:iCs/>
-          <w:color w:val="ED7D31" w:themeColor="accent2"/>
-        </w:rPr>
-      </w:pPr>
-      <w:r>
-        <w:rPr>
-          <w:rFonts w:ascii="Calibri" w:eastAsia="Times New Roman" w:hAnsi="Calibri" w:cs="Calibri"/>
-          <w:i/>
-          <w:iCs/>
-          <w:color w:val="ED7D31" w:themeColor="accent2"/>
-        </w:rPr>
-        <w:t>The next step is to understand the stability of member attribution to PCMPs by these same 4 categories.  I am thinking % of ever attributed members to a PCMP attributed for all 4 years, 3 of the 4 years, 2 of the 4 years and 1 of the 4 years.</w:t>
       </w:r>
     </w:p>
     <w:p/>
@@ -396,7 +335,6 @@
         <w:pStyle w:val="Heading2"/>
       </w:pPr>
       <w:r>
-        <w:lastRenderedPageBreak/>
         <w:t>Data Sources</w:t>
       </w:r>
       <w:r>
@@ -459,6 +397,7 @@
         </w:numPr>
       </w:pPr>
       <w:r>
+        <w:lastRenderedPageBreak/>
         <w:t>Data Specs, Measures</w:t>
       </w:r>
       <w:r>
@@ -3126,6 +3065,7 @@
                 <w:sz w:val="20"/>
                 <w:szCs w:val="20"/>
               </w:rPr>
+              <w:lastRenderedPageBreak/>
               <w:t>FQHC</w:t>
             </w:r>
             <w:r>
@@ -3157,6 +3097,7 @@
                 <w:sz w:val="20"/>
                 <w:szCs w:val="20"/>
               </w:rPr>
+              <w:lastRenderedPageBreak/>
               <w:t>categorical, factor</w:t>
             </w:r>
           </w:p>
@@ -3732,6 +3673,7 @@
               <w:rPr>
                 <w:rFonts w:ascii="Courier New" w:hAnsi="Courier New" w:cs="Courier New"/>
                 <w:bCs/>
+                <w:color w:val="ED7D31" w:themeColor="accent2"/>
                 <w:sz w:val="20"/>
                 <w:szCs w:val="20"/>
               </w:rPr>
@@ -3740,6 +3682,7 @@
               <w:rPr>
                 <w:rFonts w:ascii="Courier New" w:hAnsi="Courier New" w:cs="Courier New"/>
                 <w:bCs/>
+                <w:color w:val="ED7D31" w:themeColor="accent2"/>
                 <w:sz w:val="20"/>
                 <w:szCs w:val="20"/>
               </w:rPr>
@@ -3749,6 +3692,7 @@
               <w:rPr>
                 <w:rFonts w:ascii="Courier New" w:hAnsi="Courier New" w:cs="Courier New"/>
                 <w:bCs/>
+                <w:color w:val="ED7D31" w:themeColor="accent2"/>
                 <w:sz w:val="20"/>
                 <w:szCs w:val="20"/>
               </w:rPr>
@@ -3768,6 +3712,7 @@
               <w:rPr>
                 <w:rFonts w:ascii="Courier New" w:hAnsi="Courier New" w:cs="Courier New"/>
                 <w:bCs/>
+                <w:color w:val="ED7D31" w:themeColor="accent2"/>
                 <w:sz w:val="20"/>
                 <w:szCs w:val="20"/>
               </w:rPr>
@@ -4204,11 +4149,8 @@
         </w:tc>
       </w:tr>
     </w:tbl>
-    <w:p>
-      <w:pPr>
-        <w:pStyle w:val="Heading3"/>
-      </w:pPr>
-    </w:p>
+    <w:p/>
+    <w:p/>
     <w:p>
       <w:pPr>
         <w:pStyle w:val="Heading2"/>
@@ -4222,6 +4164,87 @@
         <w:t>Steps</w:t>
       </w:r>
     </w:p>
+    <w:p>
+      <w:pPr>
+        <w:ind w:left="540"/>
+        <w:rPr>
+          <w:rFonts w:ascii="Calibri" w:eastAsia="Times New Roman" w:hAnsi="Calibri" w:cs="Calibri"/>
+          <w:i/>
+          <w:iCs/>
+          <w:color w:val="ED7D31" w:themeColor="accent2"/>
+        </w:rPr>
+      </w:pPr>
+      <w:r>
+        <w:rPr>
+          <w:rFonts w:ascii="Calibri" w:eastAsia="Times New Roman" w:hAnsi="Calibri" w:cs="Calibri"/>
+          <w:i/>
+          <w:iCs/>
+          <w:color w:val="ED7D31" w:themeColor="accent2"/>
+        </w:rPr>
+        <w:t xml:space="preserve">ALSO: </w:t>
+      </w:r>
+    </w:p>
+    <w:p>
+      <w:pPr>
+        <w:ind w:left="540"/>
+        <w:rPr>
+          <w:rFonts w:ascii="Calibri" w:eastAsia="Times New Roman" w:hAnsi="Calibri" w:cs="Calibri"/>
+          <w:i/>
+          <w:iCs/>
+          <w:color w:val="ED7D31" w:themeColor="accent2"/>
+        </w:rPr>
+      </w:pPr>
+      <w:r>
+        <w:rPr>
+          <w:rFonts w:ascii="Calibri" w:eastAsia="Times New Roman" w:hAnsi="Calibri" w:cs="Calibri"/>
+          <w:i/>
+          <w:iCs/>
+          <w:color w:val="ED7D31" w:themeColor="accent2"/>
+        </w:rPr>
+        <w:t xml:space="preserve">Email from MG: </w:t>
+      </w:r>
+      <w:r>
+        <w:rPr>
+          <w:rFonts w:ascii="Calibri" w:eastAsia="Times New Roman" w:hAnsi="Calibri" w:cs="Calibri"/>
+          <w:i/>
+          <w:iCs/>
+          <w:color w:val="ED7D31" w:themeColor="accent2"/>
+        </w:rPr>
+        <w:t>One thing I would like to get a sense of is the distribution of the number of attributed members for each PCMP by ISP participation and FQHC status.  I am thinking Min, 5%, 10%, 25%, 50% 75%, 90%, 95% and Max for each of the 4 groups for SFYs 18-19, 19-20, 20-21 and 21-22.</w:t>
+      </w:r>
+    </w:p>
+    <w:p>
+      <w:pPr>
+        <w:ind w:left="540"/>
+        <w:rPr>
+          <w:rFonts w:ascii="Calibri" w:eastAsia="Times New Roman" w:hAnsi="Calibri" w:cs="Calibri"/>
+          <w:i/>
+          <w:iCs/>
+          <w:color w:val="ED7D31" w:themeColor="accent2"/>
+        </w:rPr>
+      </w:pPr>
+    </w:p>
+    <w:p>
+      <w:pPr>
+        <w:ind w:left="540"/>
+        <w:rPr>
+          <w:rFonts w:ascii="Calibri" w:eastAsia="Times New Roman" w:hAnsi="Calibri" w:cs="Calibri"/>
+          <w:i/>
+          <w:iCs/>
+          <w:color w:val="ED7D31" w:themeColor="accent2"/>
+        </w:rPr>
+      </w:pPr>
+      <w:r>
+        <w:rPr>
+          <w:rFonts w:ascii="Calibri" w:eastAsia="Times New Roman" w:hAnsi="Calibri" w:cs="Calibri"/>
+          <w:i/>
+          <w:iCs/>
+          <w:color w:val="ED7D31" w:themeColor="accent2"/>
+        </w:rPr>
+        <w:t>The next step is to understand the stability of member attribution to PCMPs by these same 4 categories.  I am thinking % of ever attributed members to a PCMP attributed for all 4 years, 3 of the 4 years, 2 of the 4 years and 1 of the 4 years.</w:t>
+      </w:r>
+    </w:p>
+    <w:p/>
     <w:p/>
     <w:p>
       <w:r>
@@ -4314,13 +4337,21 @@
           <w:tcPr>
             <w:tcW w:w="1705" w:type="dxa"/>
           </w:tcPr>
-          <w:p/>
+          <w:p>
+            <w:r>
+              <w:t>02 code</w:t>
+            </w:r>
+          </w:p>
         </w:tc>
         <w:tc>
           <w:tcPr>
             <w:tcW w:w="2378" w:type="dxa"/>
           </w:tcPr>
-          <w:p/>
+          <w:p>
+            <w:r>
+              <w:t>getData</w:t>
+            </w:r>
+          </w:p>
         </w:tc>
         <w:tc>
           <w:tcPr>
@@ -4453,6 +4484,7 @@
           </w:tcPr>
           <w:p>
             <w:r>
+              <w:lastRenderedPageBreak/>
               <w:t>02 code</w:t>
             </w:r>
           </w:p>
@@ -4463,12 +4495,13 @@
           </w:tcPr>
           <w:p>
             <w:r>
-              <w:t>-get clients in age range from meddemog1</w:t>
-            </w:r>
-          </w:p>
-          <w:p>
-            <w:r>
-              <w:t xml:space="preserve">-select variables  </w:t>
+              <w:t xml:space="preserve">-get </w:t>
+            </w:r>
+            <w:r>
+              <w:t>variables needed to merge with medlong1</w:t>
+            </w:r>
+            <w:r>
+              <w:t xml:space="preserve">  </w:t>
             </w:r>
           </w:p>
         </w:tc>
@@ -4488,7 +4521,11 @@
           <w:tcPr>
             <w:tcW w:w="1705" w:type="dxa"/>
           </w:tcPr>
-          <w:p/>
+          <w:p>
+            <w:r>
+              <w:t>02 code</w:t>
+            </w:r>
+          </w:p>
         </w:tc>
         <w:tc>
           <w:tcPr>
@@ -4762,6 +4799,7 @@
         </w:numPr>
       </w:pPr>
       <w:r>
+        <w:lastRenderedPageBreak/>
         <w:t>Assessment of appropriateness/fit of model</w:t>
       </w:r>
     </w:p>
@@ -4793,7 +4831,6 @@
     </w:p>
     <w:p>
       <w:r>
-        <w:lastRenderedPageBreak/>
         <w:t>Some text here will help with writing later on. This would be a good place to mention specific analyses (e.g. multivariate linear regression, etc) and highlight pros and cons or issues that need to be addressed</w:t>
       </w:r>
     </w:p>
@@ -4835,9 +4872,25 @@
     <w:p/>
     <w:p>
       <w:pPr>
+        <w:rPr>
+          <w:rFonts w:eastAsiaTheme="majorEastAsia" w:cstheme="majorBidi"/>
+          <w:b/>
+          <w:bCs/>
+          <w:kern w:val="32"/>
+          <w:sz w:val="28"/>
+          <w:szCs w:val="32"/>
+        </w:rPr>
+      </w:pPr>
+      <w:r>
+        <w:br w:type="page"/>
+      </w:r>
+    </w:p>
+    <w:p>
+      <w:pPr>
         <w:pStyle w:val="Heading1"/>
       </w:pPr>
       <w:r>
+        <w:lastRenderedPageBreak/>
         <w:t>APPENDIX</w:t>
       </w:r>
     </w:p>
@@ -4847,878 +4900,21 @@
         <w:pStyle w:val="Heading2"/>
       </w:pPr>
       <w:r>
-        <w:t>PreAnalysis Complete Workflow</w:t>
+        <w:t>Meetings / Notes / Update log</w:t>
       </w:r>
     </w:p>
     <w:p/>
-    <w:tbl>
-      <w:tblPr>
-        <w:tblStyle w:val="TableGrid"/>
-        <w:tblW w:w="0" w:type="auto"/>
-        <w:tblLook w:val="04A0" w:firstRow="1" w:lastRow="0" w:firstColumn="1" w:lastColumn="0" w:noHBand="0" w:noVBand="1"/>
-      </w:tblPr>
-      <w:tblGrid>
-        <w:gridCol w:w="461"/>
-        <w:gridCol w:w="3233"/>
-        <w:gridCol w:w="6376"/>
-      </w:tblGrid>
-      <w:tr>
-        <w:tc>
-          <w:tcPr>
-            <w:tcW w:w="445" w:type="dxa"/>
-          </w:tcPr>
-          <w:p>
-            <w:r>
-              <w:t>0</w:t>
-            </w:r>
-          </w:p>
-        </w:tc>
-        <w:tc>
-          <w:tcPr>
-            <w:tcW w:w="3240" w:type="dxa"/>
-          </w:tcPr>
-          <w:p>
-            <w:r>
-              <w:t>meeting / background</w:t>
-            </w:r>
-          </w:p>
-        </w:tc>
-        <w:tc>
-          <w:tcPr>
-            <w:tcW w:w="6385" w:type="dxa"/>
-          </w:tcPr>
-          <w:p>
-            <w:pPr>
-              <w:rPr>
-                <w:rFonts w:ascii="Courier New" w:hAnsi="Courier New" w:cs="Courier New"/>
-                <w:sz w:val="20"/>
-                <w:szCs w:val="20"/>
-              </w:rPr>
-            </w:pPr>
-            <w:r>
-              <w:rPr>
-                <w:rFonts w:ascii="Courier New" w:hAnsi="Courier New" w:cs="Courier New"/>
-                <w:sz w:val="20"/>
-                <w:szCs w:val="20"/>
-              </w:rPr>
-              <w:t>reviewed file ‘CTLP Medicaid Clinic IDs.xlsx’</w:t>
-            </w:r>
-          </w:p>
-          <w:p>
-            <w:pPr>
-              <w:rPr>
-                <w:rFonts w:ascii="Courier New" w:hAnsi="Courier New" w:cs="Courier New"/>
-                <w:sz w:val="20"/>
-                <w:szCs w:val="20"/>
-              </w:rPr>
-            </w:pPr>
-            <w:r>
-              <w:rPr>
-                <w:rFonts w:ascii="Courier New" w:hAnsi="Courier New" w:cs="Courier New"/>
-                <w:sz w:val="20"/>
-                <w:szCs w:val="20"/>
-              </w:rPr>
-              <w:t>- tab ‘Data Specs’</w:t>
-            </w:r>
-          </w:p>
-          <w:p>
-            <w:pPr>
-              <w:rPr>
-                <w:rFonts w:ascii="Courier New" w:hAnsi="Courier New" w:cs="Courier New"/>
-                <w:sz w:val="20"/>
-                <w:szCs w:val="20"/>
-              </w:rPr>
-            </w:pPr>
-            <w:r>
-              <w:rPr>
-                <w:rFonts w:ascii="Courier New" w:hAnsi="Courier New" w:cs="Courier New"/>
-                <w:sz w:val="20"/>
-                <w:szCs w:val="20"/>
-              </w:rPr>
-              <w:t>- tab ‘PCMP#s’</w:t>
-            </w:r>
-          </w:p>
-          <w:p>
-            <w:pPr>
-              <w:rPr>
-                <w:rFonts w:ascii="Courier New" w:hAnsi="Courier New" w:cs="Courier New"/>
-                <w:sz w:val="20"/>
-                <w:szCs w:val="20"/>
-              </w:rPr>
-            </w:pPr>
-            <w:r>
-              <w:rPr>
-                <w:rFonts w:ascii="Courier New" w:hAnsi="Courier New" w:cs="Courier New"/>
-                <w:sz w:val="20"/>
-                <w:szCs w:val="20"/>
-              </w:rPr>
-              <w:t>- tab ‘Measures’</w:t>
-            </w:r>
-          </w:p>
-        </w:tc>
-      </w:tr>
-      <w:tr>
-        <w:tc>
-          <w:tcPr>
-            <w:tcW w:w="445" w:type="dxa"/>
-          </w:tcPr>
-          <w:p>
-            <w:r>
-              <w:t>1</w:t>
-            </w:r>
-          </w:p>
-        </w:tc>
-        <w:tc>
-          <w:tcPr>
-            <w:tcW w:w="3240" w:type="dxa"/>
-          </w:tcPr>
-          <w:p>
-            <w:r>
-              <w:t>Code file</w:t>
-            </w:r>
-          </w:p>
-        </w:tc>
-        <w:tc>
-          <w:tcPr>
-            <w:tcW w:w="6385" w:type="dxa"/>
-          </w:tcPr>
-          <w:p>
-            <w:pPr>
-              <w:rPr>
-                <w:rFonts w:ascii="Courier New" w:hAnsi="Courier New" w:cs="Courier New"/>
-                <w:sz w:val="20"/>
-                <w:szCs w:val="20"/>
-              </w:rPr>
-            </w:pPr>
-            <w:r>
-              <w:rPr>
-                <w:rFonts w:ascii="Courier New" w:hAnsi="Courier New" w:cs="Courier New"/>
-                <w:sz w:val="20"/>
-                <w:szCs w:val="20"/>
-              </w:rPr>
-              <w:t>02 code/01_pcmp_attr_CUMedicine.sas</w:t>
-            </w:r>
-          </w:p>
-        </w:tc>
-      </w:tr>
-      <w:tr>
-        <w:tc>
-          <w:tcPr>
-            <w:tcW w:w="445" w:type="dxa"/>
-          </w:tcPr>
-          <w:p>
-            <w:r>
-              <w:t>2</w:t>
-            </w:r>
-          </w:p>
-        </w:tc>
-        <w:tc>
-          <w:tcPr>
-            <w:tcW w:w="3240" w:type="dxa"/>
-          </w:tcPr>
-          <w:p>
-            <w:r>
-              <w:t>import practice file</w:t>
-            </w:r>
-          </w:p>
-        </w:tc>
-        <w:tc>
-          <w:tcPr>
-            <w:tcW w:w="6385" w:type="dxa"/>
-          </w:tcPr>
-          <w:p>
-            <w:pPr>
-              <w:rPr>
-                <w:rFonts w:ascii="Courier New" w:hAnsi="Courier New" w:cs="Courier New"/>
-                <w:sz w:val="20"/>
-                <w:szCs w:val="20"/>
-              </w:rPr>
-            </w:pPr>
-            <w:r>
-              <w:rPr>
-                <w:rFonts w:ascii="Courier New" w:hAnsi="Courier New" w:cs="Courier New"/>
-                <w:sz w:val="20"/>
-                <w:szCs w:val="20"/>
-              </w:rPr>
-              <w:t>01 background/pcmps_CUMedicine.xlsx</w:t>
-            </w:r>
-          </w:p>
-        </w:tc>
-      </w:tr>
-      <w:tr>
-        <w:tc>
-          <w:tcPr>
-            <w:tcW w:w="445" w:type="dxa"/>
-          </w:tcPr>
-          <w:p>
-            <w:r>
-              <w:t>2a</w:t>
-            </w:r>
-          </w:p>
-        </w:tc>
-        <w:tc>
-          <w:tcPr>
-            <w:tcW w:w="3240" w:type="dxa"/>
-          </w:tcPr>
-          <w:p>
-            <w:r>
-              <w:t>dataset</w:t>
-            </w:r>
-          </w:p>
-        </w:tc>
-        <w:tc>
-          <w:tcPr>
-            <w:tcW w:w="6385" w:type="dxa"/>
-          </w:tcPr>
-          <w:p>
-            <w:pPr>
-              <w:rPr>
-                <w:rFonts w:ascii="Courier New" w:hAnsi="Courier New" w:cs="Courier New"/>
-                <w:sz w:val="20"/>
-                <w:szCs w:val="20"/>
-              </w:rPr>
-            </w:pPr>
-            <w:r>
-              <w:rPr>
-                <w:rFonts w:ascii="Courier New" w:hAnsi="Courier New" w:cs="Courier New"/>
-                <w:sz w:val="20"/>
-                <w:szCs w:val="20"/>
-              </w:rPr>
-              <w:t>ctlp.pcmps_cu</w:t>
-            </w:r>
-          </w:p>
-          <w:p>
-            <w:pPr>
-              <w:rPr>
-                <w:rFonts w:ascii="Courier New" w:hAnsi="Courier New" w:cs="Courier New"/>
-                <w:sz w:val="20"/>
-                <w:szCs w:val="20"/>
-              </w:rPr>
-            </w:pPr>
-            <w:r>
-              <w:rPr>
-                <w:rFonts w:ascii="Courier New" w:hAnsi="Courier New" w:cs="Courier New"/>
-                <w:sz w:val="20"/>
-                <w:szCs w:val="20"/>
-              </w:rPr>
-              <w:t>- pcmp</w:t>
-            </w:r>
-          </w:p>
-          <w:p>
-            <w:pPr>
-              <w:rPr>
-                <w:rFonts w:ascii="Courier New" w:hAnsi="Courier New" w:cs="Courier New"/>
-                <w:sz w:val="20"/>
-                <w:szCs w:val="20"/>
-              </w:rPr>
-            </w:pPr>
-            <w:r>
-              <w:rPr>
-                <w:rFonts w:ascii="Courier New" w:hAnsi="Courier New" w:cs="Courier New"/>
-                <w:sz w:val="20"/>
-                <w:szCs w:val="20"/>
-              </w:rPr>
-              <w:t>- medicaid_npi</w:t>
-            </w:r>
-          </w:p>
-          <w:p>
-            <w:pPr>
-              <w:rPr>
-                <w:rFonts w:ascii="Courier New" w:hAnsi="Courier New" w:cs="Courier New"/>
-                <w:sz w:val="20"/>
-                <w:szCs w:val="20"/>
-              </w:rPr>
-            </w:pPr>
-            <w:r>
-              <w:rPr>
-                <w:rFonts w:ascii="Courier New" w:hAnsi="Courier New" w:cs="Courier New"/>
-                <w:sz w:val="20"/>
-                <w:szCs w:val="20"/>
-              </w:rPr>
-              <w:t>- ctlp (binary, y/n)</w:t>
-            </w:r>
-          </w:p>
-          <w:p>
-            <w:pPr>
-              <w:rPr>
-                <w:rFonts w:ascii="Courier New" w:hAnsi="Courier New" w:cs="Courier New"/>
-                <w:sz w:val="20"/>
-                <w:szCs w:val="20"/>
-              </w:rPr>
-            </w:pPr>
-            <w:r>
-              <w:rPr>
-                <w:rFonts w:ascii="Courier New" w:hAnsi="Courier New" w:cs="Courier New"/>
-                <w:sz w:val="20"/>
-                <w:szCs w:val="20"/>
-              </w:rPr>
-              <w:t>- name</w:t>
-            </w:r>
-          </w:p>
-        </w:tc>
-      </w:tr>
-      <w:tr>
-        <w:tc>
-          <w:tcPr>
-            <w:tcW w:w="445" w:type="dxa"/>
-          </w:tcPr>
-          <w:p>
-            <w:r>
-              <w:t>3</w:t>
-            </w:r>
-          </w:p>
-        </w:tc>
-        <w:tc>
-          <w:tcPr>
-            <w:tcW w:w="3240" w:type="dxa"/>
-          </w:tcPr>
-          <w:p>
-            <w:r>
-              <w:t>filter medlong for practice ids</w:t>
-            </w:r>
-          </w:p>
-        </w:tc>
-        <w:tc>
-          <w:tcPr>
-            <w:tcW w:w="6385" w:type="dxa"/>
-          </w:tcPr>
-          <w:p>
-            <w:pPr>
-              <w:rPr>
-                <w:rFonts w:ascii="Courier New" w:hAnsi="Courier New" w:cs="Courier New"/>
-                <w:sz w:val="20"/>
-                <w:szCs w:val="20"/>
-              </w:rPr>
-            </w:pPr>
-            <w:r>
-              <w:rPr>
-                <w:rFonts w:ascii="Courier New" w:hAnsi="Courier New" w:cs="Courier New"/>
-                <w:sz w:val="20"/>
-                <w:szCs w:val="20"/>
-              </w:rPr>
-              <w:t>import medlong filtered for ID’s in 2a</w:t>
-            </w:r>
-          </w:p>
-        </w:tc>
-      </w:tr>
-      <w:tr>
-        <w:tc>
-          <w:tcPr>
-            <w:tcW w:w="445" w:type="dxa"/>
-          </w:tcPr>
-          <w:p>
-            <w:r>
-              <w:t>4</w:t>
-            </w:r>
-          </w:p>
-        </w:tc>
-        <w:tc>
-          <w:tcPr>
-            <w:tcW w:w="3240" w:type="dxa"/>
-          </w:tcPr>
-          <w:p>
-            <w:r>
-              <w:t>merge ds from step 2</w:t>
-            </w:r>
-          </w:p>
-        </w:tc>
-        <w:tc>
-          <w:tcPr>
-            <w:tcW w:w="6385" w:type="dxa"/>
-          </w:tcPr>
-          <w:p>
-            <w:pPr>
-              <w:rPr>
-                <w:rFonts w:ascii="Courier New" w:hAnsi="Courier New" w:cs="Courier New"/>
-                <w:sz w:val="20"/>
-                <w:szCs w:val="20"/>
-              </w:rPr>
-            </w:pPr>
-            <w:r>
-              <w:rPr>
-                <w:rFonts w:ascii="Courier New" w:hAnsi="Courier New" w:cs="Courier New"/>
-                <w:sz w:val="20"/>
-                <w:szCs w:val="20"/>
-              </w:rPr>
-              <w:t>saved final result as:</w:t>
-            </w:r>
-          </w:p>
-          <w:p>
-            <w:pPr>
-              <w:rPr>
-                <w:rFonts w:ascii="Courier New" w:hAnsi="Courier New" w:cs="Courier New"/>
-                <w:sz w:val="20"/>
-                <w:szCs w:val="20"/>
-              </w:rPr>
-            </w:pPr>
-            <w:r>
-              <w:rPr>
-                <w:rFonts w:ascii="Courier New" w:hAnsi="Courier New" w:cs="Courier New"/>
-                <w:sz w:val="20"/>
-                <w:szCs w:val="20"/>
-              </w:rPr>
-              <w:t>ctlp.pcmp_cu_ctlp</w:t>
-            </w:r>
-          </w:p>
-        </w:tc>
-      </w:tr>
-      <w:tr>
-        <w:tc>
-          <w:tcPr>
-            <w:tcW w:w="445" w:type="dxa"/>
-          </w:tcPr>
-          <w:p>
-            <w:r>
-              <w:t>4</w:t>
-            </w:r>
-          </w:p>
-        </w:tc>
-        <w:tc>
-          <w:tcPr>
-            <w:tcW w:w="3240" w:type="dxa"/>
-          </w:tcPr>
-          <w:p>
-            <w:r>
-              <w:t>frequencies</w:t>
-            </w:r>
-          </w:p>
-        </w:tc>
-        <w:tc>
-          <w:tcPr>
-            <w:tcW w:w="6385" w:type="dxa"/>
-          </w:tcPr>
-          <w:p>
-            <w:pPr>
-              <w:rPr>
-                <w:rFonts w:ascii="Courier New" w:hAnsi="Courier New" w:cs="Courier New"/>
-                <w:sz w:val="20"/>
-                <w:szCs w:val="20"/>
-              </w:rPr>
-            </w:pPr>
-            <w:r>
-              <w:rPr>
-                <w:rFonts w:ascii="Courier New" w:hAnsi="Courier New" w:cs="Courier New"/>
-                <w:sz w:val="20"/>
-                <w:szCs w:val="20"/>
-              </w:rPr>
-              <w:t>ctlp &amp; practice ID’s</w:t>
-            </w:r>
-          </w:p>
-          <w:p>
-            <w:pPr>
-              <w:rPr>
-                <w:rFonts w:ascii="Courier New" w:hAnsi="Courier New" w:cs="Courier New"/>
-                <w:sz w:val="20"/>
-                <w:szCs w:val="20"/>
-              </w:rPr>
-            </w:pPr>
-          </w:p>
-          <w:p>
-            <w:pPr>
-              <w:rPr>
-                <w:rFonts w:ascii="Courier New" w:hAnsi="Courier New" w:cs="Courier New"/>
-                <w:sz w:val="20"/>
-                <w:szCs w:val="20"/>
-              </w:rPr>
-            </w:pPr>
-            <w:r>
-              <w:rPr>
-                <w:rFonts w:ascii="Courier New" w:hAnsi="Courier New" w:cs="Courier New"/>
-                <w:sz w:val="20"/>
-                <w:szCs w:val="20"/>
-              </w:rPr>
-              <w:t>ctlp 0 = 311,250</w:t>
-            </w:r>
-          </w:p>
-          <w:p>
-            <w:pPr>
-              <w:rPr>
-                <w:rFonts w:ascii="Courier New" w:hAnsi="Courier New" w:cs="Courier New"/>
-                <w:sz w:val="20"/>
-                <w:szCs w:val="20"/>
-              </w:rPr>
-            </w:pPr>
-            <w:r>
-              <w:rPr>
-                <w:rFonts w:ascii="Courier New" w:hAnsi="Courier New" w:cs="Courier New"/>
-                <w:sz w:val="20"/>
-                <w:szCs w:val="20"/>
-              </w:rPr>
-              <w:t>ctlp 1 = 114, 407</w:t>
-            </w:r>
-          </w:p>
-          <w:p>
-            <w:pPr>
-              <w:rPr>
-                <w:rFonts w:ascii="Courier New" w:hAnsi="Courier New" w:cs="Courier New"/>
-                <w:sz w:val="20"/>
-                <w:szCs w:val="20"/>
-              </w:rPr>
-            </w:pPr>
-          </w:p>
-          <w:p>
-            <w:pPr>
-              <w:rPr>
-                <w:rFonts w:ascii="Courier New" w:hAnsi="Courier New" w:cs="Courier New"/>
-                <w:sz w:val="20"/>
-                <w:szCs w:val="20"/>
-              </w:rPr>
-            </w:pPr>
-            <w:r>
-              <w:rPr>
-                <w:rFonts w:ascii="Courier New" w:hAnsi="Courier New" w:cs="Courier New"/>
-                <w:sz w:val="20"/>
-                <w:szCs w:val="20"/>
-              </w:rPr>
-              <w:t xml:space="preserve">pcmp_loc_ID </w:t>
-            </w:r>
-          </w:p>
-          <w:p>
-            <w:pPr>
-              <w:rPr>
-                <w:rFonts w:ascii="Courier New" w:hAnsi="Courier New" w:cs="Courier New"/>
-                <w:sz w:val="20"/>
-                <w:szCs w:val="20"/>
-              </w:rPr>
-            </w:pPr>
-            <w:r>
-              <w:rPr>
-                <w:rFonts w:ascii="Courier New" w:hAnsi="Courier New" w:cs="Courier New"/>
-                <w:sz w:val="20"/>
-                <w:szCs w:val="20"/>
-              </w:rPr>
-              <w:t>Count Pct CumulCount Cumulative</w:t>
-            </w:r>
-            <w:r>
-              <w:rPr>
-                <w:rFonts w:ascii="Courier New" w:hAnsi="Courier New" w:cs="Courier New"/>
-                <w:sz w:val="20"/>
-                <w:szCs w:val="20"/>
-              </w:rPr>
-              <w:t xml:space="preserve"> pct</w:t>
-            </w:r>
-          </w:p>
-          <w:p>
-            <w:pPr>
-              <w:rPr>
-                <w:rFonts w:ascii="Courier New" w:hAnsi="Courier New" w:cs="Courier New"/>
-                <w:color w:val="70AD47" w:themeColor="accent6"/>
-                <w:sz w:val="20"/>
-                <w:szCs w:val="20"/>
-              </w:rPr>
-            </w:pPr>
-            <w:r>
-              <w:rPr>
-                <w:rFonts w:ascii="Courier New" w:hAnsi="Courier New" w:cs="Courier New"/>
-                <w:color w:val="70AD47" w:themeColor="accent6"/>
-                <w:sz w:val="20"/>
-                <w:szCs w:val="20"/>
-              </w:rPr>
-              <w:t xml:space="preserve">152855 77,201 18.1% 77,201  18.1% </w:t>
-            </w:r>
-          </w:p>
-          <w:p>
-            <w:pPr>
-              <w:rPr>
-                <w:rFonts w:ascii="Courier New" w:hAnsi="Courier New" w:cs="Courier New"/>
-                <w:color w:val="70AD47" w:themeColor="accent6"/>
-                <w:sz w:val="20"/>
-                <w:szCs w:val="20"/>
-              </w:rPr>
-            </w:pPr>
-            <w:r>
-              <w:rPr>
-                <w:rFonts w:ascii="Courier New" w:hAnsi="Courier New" w:cs="Courier New"/>
-                <w:color w:val="70AD47" w:themeColor="accent6"/>
-                <w:sz w:val="20"/>
-                <w:szCs w:val="20"/>
-              </w:rPr>
-              <w:t xml:space="preserve">153211 11,269 2.6%  88,470  20.8% </w:t>
-            </w:r>
-          </w:p>
-          <w:p>
-            <w:pPr>
-              <w:rPr>
-                <w:rFonts w:ascii="Courier New" w:hAnsi="Courier New" w:cs="Courier New"/>
-                <w:color w:val="70AD47" w:themeColor="accent6"/>
-                <w:sz w:val="20"/>
-                <w:szCs w:val="20"/>
-              </w:rPr>
-            </w:pPr>
-            <w:r>
-              <w:rPr>
-                <w:rFonts w:ascii="Courier New" w:hAnsi="Courier New" w:cs="Courier New"/>
-                <w:color w:val="70AD47" w:themeColor="accent6"/>
-                <w:sz w:val="20"/>
-                <w:szCs w:val="20"/>
-              </w:rPr>
-              <w:t xml:space="preserve">159567 5,815  1.4%  94,285  22.2% </w:t>
-            </w:r>
-          </w:p>
-          <w:p>
-            <w:pPr>
-              <w:rPr>
-                <w:rFonts w:ascii="Courier New" w:hAnsi="Courier New" w:cs="Courier New"/>
-                <w:color w:val="70AD47" w:themeColor="accent6"/>
-                <w:sz w:val="20"/>
-                <w:szCs w:val="20"/>
-              </w:rPr>
-            </w:pPr>
-            <w:r>
-              <w:rPr>
-                <w:rFonts w:ascii="Courier New" w:hAnsi="Courier New" w:cs="Courier New"/>
-                <w:color w:val="70AD47" w:themeColor="accent6"/>
-                <w:sz w:val="20"/>
-                <w:szCs w:val="20"/>
-              </w:rPr>
-              <w:t xml:space="preserve">164606 71,877 16.9% 166,162 39.0% </w:t>
-            </w:r>
-          </w:p>
-          <w:p>
-            <w:pPr>
-              <w:rPr>
-                <w:rFonts w:ascii="Courier New" w:hAnsi="Courier New" w:cs="Courier New"/>
-                <w:color w:val="70AD47" w:themeColor="accent6"/>
-                <w:sz w:val="20"/>
-                <w:szCs w:val="20"/>
-              </w:rPr>
-            </w:pPr>
-            <w:r>
-              <w:rPr>
-                <w:rFonts w:ascii="Courier New" w:hAnsi="Courier New" w:cs="Courier New"/>
-                <w:color w:val="70AD47" w:themeColor="accent6"/>
-                <w:sz w:val="20"/>
-                <w:szCs w:val="20"/>
-              </w:rPr>
-              <w:t xml:space="preserve">164763 37,040 8.7%  203,202 47.7% </w:t>
-            </w:r>
-          </w:p>
-          <w:p>
-            <w:pPr>
-              <w:rPr>
-                <w:rFonts w:ascii="Courier New" w:hAnsi="Courier New" w:cs="Courier New"/>
-                <w:color w:val="70AD47" w:themeColor="accent6"/>
-                <w:sz w:val="20"/>
-                <w:szCs w:val="20"/>
-              </w:rPr>
-            </w:pPr>
-            <w:r>
-              <w:rPr>
-                <w:rFonts w:ascii="Courier New" w:hAnsi="Courier New" w:cs="Courier New"/>
-                <w:color w:val="70AD47" w:themeColor="accent6"/>
-                <w:sz w:val="20"/>
-                <w:szCs w:val="20"/>
-              </w:rPr>
-              <w:t xml:space="preserve">164764 13,654 3.2%  216,856 50.9% </w:t>
-            </w:r>
-          </w:p>
-          <w:p>
-            <w:pPr>
-              <w:rPr>
-                <w:rFonts w:ascii="Courier New" w:hAnsi="Courier New" w:cs="Courier New"/>
-                <w:color w:val="70AD47" w:themeColor="accent6"/>
-                <w:sz w:val="20"/>
-                <w:szCs w:val="20"/>
-              </w:rPr>
-            </w:pPr>
-            <w:r>
-              <w:rPr>
-                <w:rFonts w:ascii="Courier New" w:hAnsi="Courier New" w:cs="Courier New"/>
-                <w:color w:val="70AD47" w:themeColor="accent6"/>
-                <w:sz w:val="20"/>
-                <w:szCs w:val="20"/>
-              </w:rPr>
-              <w:t xml:space="preserve">164768 33,373 7.8%  250,229 58.8% </w:t>
-            </w:r>
-          </w:p>
-          <w:p>
-            <w:pPr>
-              <w:rPr>
-                <w:rFonts w:ascii="Courier New" w:hAnsi="Courier New" w:cs="Courier New"/>
-                <w:color w:val="70AD47" w:themeColor="accent6"/>
-                <w:sz w:val="20"/>
-                <w:szCs w:val="20"/>
-              </w:rPr>
-            </w:pPr>
-            <w:r>
-              <w:rPr>
-                <w:rFonts w:ascii="Courier New" w:hAnsi="Courier New" w:cs="Courier New"/>
-                <w:color w:val="70AD47" w:themeColor="accent6"/>
-                <w:sz w:val="20"/>
-                <w:szCs w:val="20"/>
-              </w:rPr>
-              <w:t xml:space="preserve">164769 18,769 4.4%  268,998 63.2% </w:t>
-            </w:r>
-          </w:p>
-          <w:p>
-            <w:pPr>
-              <w:rPr>
-                <w:rFonts w:ascii="Courier New" w:hAnsi="Courier New" w:cs="Courier New"/>
-                <w:color w:val="70AD47" w:themeColor="accent6"/>
-                <w:sz w:val="20"/>
-                <w:szCs w:val="20"/>
-              </w:rPr>
-            </w:pPr>
-            <w:r>
-              <w:rPr>
-                <w:rFonts w:ascii="Courier New" w:hAnsi="Courier New" w:cs="Courier New"/>
-                <w:color w:val="70AD47" w:themeColor="accent6"/>
-                <w:sz w:val="20"/>
-                <w:szCs w:val="20"/>
-              </w:rPr>
-              <w:t xml:space="preserve">164771 77,367 18.2% 346,365 81.4% </w:t>
-            </w:r>
-          </w:p>
-          <w:p>
-            <w:pPr>
-              <w:rPr>
-                <w:rFonts w:ascii="Courier New" w:hAnsi="Courier New" w:cs="Courier New"/>
-                <w:color w:val="70AD47" w:themeColor="accent6"/>
-                <w:sz w:val="20"/>
-                <w:szCs w:val="20"/>
-              </w:rPr>
-            </w:pPr>
-            <w:r>
-              <w:rPr>
-                <w:rFonts w:ascii="Courier New" w:hAnsi="Courier New" w:cs="Courier New"/>
-                <w:color w:val="70AD47" w:themeColor="accent6"/>
-                <w:sz w:val="20"/>
-                <w:szCs w:val="20"/>
-              </w:rPr>
-              <w:t>167691 79,292 18.6% 425,657 100.0%</w:t>
-            </w:r>
-          </w:p>
-          <w:p>
-            <w:pPr>
-              <w:rPr>
-                <w:rFonts w:ascii="Courier New" w:hAnsi="Courier New" w:cs="Courier New"/>
-                <w:color w:val="70AD47" w:themeColor="accent6"/>
-                <w:sz w:val="20"/>
-                <w:szCs w:val="20"/>
-              </w:rPr>
-            </w:pPr>
-          </w:p>
-          <w:p>
-            <w:pPr>
-              <w:rPr>
-                <w:rFonts w:ascii="Courier New" w:hAnsi="Courier New" w:cs="Courier New"/>
-                <w:sz w:val="20"/>
-                <w:szCs w:val="20"/>
-              </w:rPr>
-            </w:pPr>
-            <w:r>
-              <w:rPr>
-                <w:rFonts w:ascii="Courier New" w:hAnsi="Courier New" w:cs="Courier New"/>
-                <w:sz w:val="20"/>
-                <w:szCs w:val="20"/>
-              </w:rPr>
-              <w:t xml:space="preserve">Not found: </w:t>
-            </w:r>
-          </w:p>
-          <w:p>
-            <w:pPr>
-              <w:rPr>
-                <w:rFonts w:ascii="Courier New" w:hAnsi="Courier New" w:cs="Courier New"/>
-                <w:color w:val="FF0000"/>
-                <w:sz w:val="20"/>
-                <w:szCs w:val="20"/>
-              </w:rPr>
-            </w:pPr>
-            <w:r>
-              <w:rPr>
-                <w:rFonts w:ascii="Courier New" w:hAnsi="Courier New" w:cs="Courier New"/>
-                <w:color w:val="FF0000"/>
-                <w:sz w:val="20"/>
-                <w:szCs w:val="20"/>
-              </w:rPr>
-              <w:lastRenderedPageBreak/>
-              <w:t>19808, 51820072, 4200085 (last one expected)</w:t>
-            </w:r>
-          </w:p>
-        </w:tc>
-      </w:tr>
-      <w:tr>
-        <w:tc>
-          <w:tcPr>
-            <w:tcW w:w="445" w:type="dxa"/>
-          </w:tcPr>
-          <w:p>
-            <w:r>
-              <w:lastRenderedPageBreak/>
-              <w:t>5</w:t>
-            </w:r>
-          </w:p>
-        </w:tc>
-        <w:tc>
-          <w:tcPr>
-            <w:tcW w:w="3240" w:type="dxa"/>
-          </w:tcPr>
-          <w:p>
-            <w:r>
-              <w:t>export to .xlsx</w:t>
-            </w:r>
-          </w:p>
-        </w:tc>
-        <w:tc>
-          <w:tcPr>
-            <w:tcW w:w="6385" w:type="dxa"/>
-          </w:tcPr>
-          <w:p>
-            <w:pPr>
-              <w:rPr>
-                <w:rFonts w:ascii="Courier New" w:hAnsi="Courier New" w:cs="Courier New"/>
-                <w:sz w:val="20"/>
-                <w:szCs w:val="20"/>
-              </w:rPr>
-            </w:pPr>
-          </w:p>
-        </w:tc>
-      </w:tr>
-      <w:tr>
-        <w:tc>
-          <w:tcPr>
-            <w:tcW w:w="445" w:type="dxa"/>
-          </w:tcPr>
-          <w:p>
-            <w:r>
-              <w:t>6</w:t>
-            </w:r>
-          </w:p>
-        </w:tc>
-        <w:tc>
-          <w:tcPr>
-            <w:tcW w:w="3240" w:type="dxa"/>
-          </w:tcPr>
-          <w:p>
-            <w:r>
-              <w:t>send to mark</w:t>
-            </w:r>
-          </w:p>
-        </w:tc>
-        <w:tc>
-          <w:tcPr>
-            <w:tcW w:w="6385" w:type="dxa"/>
-          </w:tcPr>
-          <w:p>
-            <w:pPr>
-              <w:rPr>
-                <w:rFonts w:ascii="Courier New" w:hAnsi="Courier New" w:cs="Courier New"/>
-                <w:sz w:val="20"/>
-                <w:szCs w:val="20"/>
-              </w:rPr>
-            </w:pPr>
-          </w:p>
-        </w:tc>
-      </w:tr>
-    </w:tbl>
-    <w:p/>
-    <w:p/>
     <w:p>
       <w:pPr>
         <w:pStyle w:val="Heading2"/>
       </w:pPr>
       <w:r>
-        <w:t>Question 1 Code, steps, results (freq/s, etc)</w:t>
+        <w:t>getClients log / notes</w:t>
+      </w:r>
+    </w:p>
+    <w:p>
+      <w:r>
+        <w:t xml:space="preserve"> Code, steps, results (freq/s, etc)</w:t>
       </w:r>
     </w:p>
     <w:p/>
@@ -5731,8 +4927,8 @@
       </w:tblPr>
       <w:tblGrid>
         <w:gridCol w:w="445"/>
-        <w:gridCol w:w="3960"/>
-        <w:gridCol w:w="5665"/>
+        <w:gridCol w:w="2880"/>
+        <w:gridCol w:w="6745"/>
       </w:tblGrid>
       <w:tr>
         <w:tc>
@@ -5747,7 +4943,7 @@
         </w:tc>
         <w:tc>
           <w:tcPr>
-            <w:tcW w:w="3960" w:type="dxa"/>
+            <w:tcW w:w="2880" w:type="dxa"/>
           </w:tcPr>
           <w:p>
             <w:r>
@@ -5757,27 +4953,13 @@
         </w:tc>
         <w:tc>
           <w:tcPr>
-            <w:tcW w:w="5665" w:type="dxa"/>
-          </w:tcPr>
-          <w:p>
-            <w:pPr>
-              <w:rPr>
-                <w:rFonts w:ascii="Courier New" w:hAnsi="Courier New" w:cs="Courier New"/>
-                <w:sz w:val="20"/>
-                <w:szCs w:val="20"/>
-              </w:rPr>
-            </w:pPr>
-            <w:r>
-              <w:rPr>
-                <w:rFonts w:ascii="Courier New" w:hAnsi="Courier New" w:cs="Courier New"/>
-                <w:sz w:val="20"/>
-                <w:szCs w:val="20"/>
-              </w:rPr>
-              <w:t>medlong1 raw counts a/o 09/06/22</w:t>
-            </w:r>
-          </w:p>
-          <w:p>
-            <w:pPr>
+            <w:tcW w:w="6745" w:type="dxa"/>
+          </w:tcPr>
+          <w:p>
+            <w:pPr>
+              <w:autoSpaceDE w:val="0"/>
+              <w:autoSpaceDN w:val="0"/>
+              <w:adjustRightInd w:val="0"/>
               <w:rPr>
                 <w:rFonts w:ascii="SAS Monospace" w:hAnsi="SAS Monospace" w:cs="SAS Monospace"/>
                 <w:sz w:val="16"/>
@@ -5790,25 +4972,460 @@
                 <w:sz w:val="16"/>
                 <w:szCs w:val="16"/>
               </w:rPr>
-              <w:t>177234990</w:t>
-            </w:r>
-            <w:r>
+              <w:t>data medlong2 (keep=clnt_id</w:t>
+            </w:r>
+          </w:p>
+          <w:p>
+            <w:pPr>
+              <w:autoSpaceDE w:val="0"/>
+              <w:autoSpaceDN w:val="0"/>
+              <w:adjustRightInd w:val="0"/>
               <w:rPr>
                 <w:rFonts w:ascii="SAS Monospace" w:hAnsi="SAS Monospace" w:cs="SAS Monospace"/>
                 <w:sz w:val="16"/>
                 <w:szCs w:val="16"/>
               </w:rPr>
-              <w:t xml:space="preserve"> obs</w:t>
-            </w:r>
-          </w:p>
-          <w:p>
-            <w:pPr>
+            </w:pPr>
+            <w:r>
               <w:rPr>
                 <w:rFonts w:ascii="SAS Monospace" w:hAnsi="SAS Monospace" w:cs="SAS Monospace"/>
                 <w:sz w:val="16"/>
                 <w:szCs w:val="16"/>
               </w:rPr>
-            </w:pPr>
+              <w:t xml:space="preserve">                     pcmp_loc_ID</w:t>
+            </w:r>
+          </w:p>
+          <w:p>
+            <w:pPr>
+              <w:autoSpaceDE w:val="0"/>
+              <w:autoSpaceDN w:val="0"/>
+              <w:adjustRightInd w:val="0"/>
+              <w:rPr>
+                <w:rFonts w:ascii="SAS Monospace" w:hAnsi="SAS Monospace" w:cs="SAS Monospace"/>
+                <w:sz w:val="16"/>
+                <w:szCs w:val="16"/>
+              </w:rPr>
+            </w:pPr>
+            <w:r>
+              <w:rPr>
+                <w:rFonts w:ascii="SAS Monospace" w:hAnsi="SAS Monospace" w:cs="SAS Monospace"/>
+                <w:sz w:val="16"/>
+                <w:szCs w:val="16"/>
+              </w:rPr>
+              <w:t xml:space="preserve">                     month</w:t>
+            </w:r>
+          </w:p>
+          <w:p>
+            <w:pPr>
+              <w:autoSpaceDE w:val="0"/>
+              <w:autoSpaceDN w:val="0"/>
+              <w:adjustRightInd w:val="0"/>
+              <w:rPr>
+                <w:rFonts w:ascii="SAS Monospace" w:hAnsi="SAS Monospace" w:cs="SAS Monospace"/>
+                <w:sz w:val="16"/>
+                <w:szCs w:val="16"/>
+              </w:rPr>
+            </w:pPr>
+            <w:r>
+              <w:rPr>
+                <w:rFonts w:ascii="SAS Monospace" w:hAnsi="SAS Monospace" w:cs="SAS Monospace"/>
+                <w:sz w:val="16"/>
+                <w:szCs w:val="16"/>
+              </w:rPr>
+              <w:t xml:space="preserve">                    enr_cnty</w:t>
+            </w:r>
+          </w:p>
+          <w:p>
+            <w:pPr>
+              <w:autoSpaceDE w:val="0"/>
+              <w:autoSpaceDN w:val="0"/>
+              <w:adjustRightInd w:val="0"/>
+              <w:rPr>
+                <w:rFonts w:ascii="SAS Monospace" w:hAnsi="SAS Monospace" w:cs="SAS Monospace"/>
+                <w:sz w:val="16"/>
+                <w:szCs w:val="16"/>
+              </w:rPr>
+            </w:pPr>
+            <w:r>
+              <w:rPr>
+                <w:rFonts w:ascii="SAS Monospace" w:hAnsi="SAS Monospace" w:cs="SAS Monospace"/>
+                <w:sz w:val="16"/>
+                <w:szCs w:val="16"/>
+              </w:rPr>
+              <w:t xml:space="preserve">                     eligGrp</w:t>
+            </w:r>
+          </w:p>
+          <w:p>
+            <w:pPr>
+              <w:autoSpaceDE w:val="0"/>
+              <w:autoSpaceDN w:val="0"/>
+              <w:adjustRightInd w:val="0"/>
+              <w:rPr>
+                <w:rFonts w:ascii="SAS Monospace" w:hAnsi="SAS Monospace" w:cs="SAS Monospace"/>
+                <w:sz w:val="16"/>
+                <w:szCs w:val="16"/>
+              </w:rPr>
+            </w:pPr>
+            <w:r>
+              <w:rPr>
+                <w:rFonts w:ascii="SAS Monospace" w:hAnsi="SAS Monospace" w:cs="SAS Monospace"/>
+                <w:sz w:val="16"/>
+                <w:szCs w:val="16"/>
+              </w:rPr>
+              <w:t xml:space="preserve">                     aid_cd</w:t>
+            </w:r>
+          </w:p>
+          <w:p>
+            <w:pPr>
+              <w:autoSpaceDE w:val="0"/>
+              <w:autoSpaceDN w:val="0"/>
+              <w:adjustRightInd w:val="0"/>
+              <w:rPr>
+                <w:rFonts w:ascii="SAS Monospace" w:hAnsi="SAS Monospace" w:cs="SAS Monospace"/>
+                <w:sz w:val="16"/>
+                <w:szCs w:val="16"/>
+              </w:rPr>
+            </w:pPr>
+            <w:r>
+              <w:rPr>
+                <w:rFonts w:ascii="SAS Monospace" w:hAnsi="SAS Monospace" w:cs="SAS Monospace"/>
+                <w:sz w:val="16"/>
+                <w:szCs w:val="16"/>
+              </w:rPr>
+              <w:t xml:space="preserve">                     budget_group</w:t>
+            </w:r>
+          </w:p>
+          <w:p>
+            <w:pPr>
+              <w:autoSpaceDE w:val="0"/>
+              <w:autoSpaceDN w:val="0"/>
+              <w:adjustRightInd w:val="0"/>
+              <w:rPr>
+                <w:rFonts w:ascii="SAS Monospace" w:hAnsi="SAS Monospace" w:cs="SAS Monospace"/>
+                <w:sz w:val="16"/>
+                <w:szCs w:val="16"/>
+              </w:rPr>
+            </w:pPr>
+            <w:r>
+              <w:rPr>
+                <w:rFonts w:ascii="SAS Monospace" w:hAnsi="SAS Monospace" w:cs="SAS Monospace"/>
+                <w:sz w:val="16"/>
+                <w:szCs w:val="16"/>
+              </w:rPr>
+              <w:t xml:space="preserve">                     pcmp_loc_type_cd</w:t>
+            </w:r>
+          </w:p>
+          <w:p>
+            <w:pPr>
+              <w:autoSpaceDE w:val="0"/>
+              <w:autoSpaceDN w:val="0"/>
+              <w:adjustRightInd w:val="0"/>
+              <w:rPr>
+                <w:rFonts w:ascii="SAS Monospace" w:hAnsi="SAS Monospace" w:cs="SAS Monospace"/>
+                <w:sz w:val="16"/>
+                <w:szCs w:val="16"/>
+              </w:rPr>
+            </w:pPr>
+            <w:r>
+              <w:rPr>
+                <w:rFonts w:ascii="SAS Monospace" w:hAnsi="SAS Monospace" w:cs="SAS Monospace"/>
+                <w:sz w:val="16"/>
+                <w:szCs w:val="16"/>
+              </w:rPr>
+              <w:t xml:space="preserve">                     rae_assign);</w:t>
+            </w:r>
+          </w:p>
+          <w:p>
+            <w:pPr>
+              <w:autoSpaceDE w:val="0"/>
+              <w:autoSpaceDN w:val="0"/>
+              <w:adjustRightInd w:val="0"/>
+              <w:rPr>
+                <w:rFonts w:ascii="SAS Monospace" w:hAnsi="SAS Monospace" w:cs="SAS Monospace"/>
+                <w:sz w:val="16"/>
+                <w:szCs w:val="16"/>
+              </w:rPr>
+            </w:pPr>
+            <w:r>
+              <w:rPr>
+                <w:rFonts w:ascii="SAS Monospace" w:hAnsi="SAS Monospace" w:cs="SAS Monospace"/>
+                <w:sz w:val="16"/>
+                <w:szCs w:val="16"/>
+              </w:rPr>
+              <w:t xml:space="preserve"> set  medlong1 ;</w:t>
+            </w:r>
+          </w:p>
+          <w:p>
+            <w:pPr>
+              <w:autoSpaceDE w:val="0"/>
+              <w:autoSpaceDN w:val="0"/>
+              <w:adjustRightInd w:val="0"/>
+              <w:rPr>
+                <w:rFonts w:ascii="SAS Monospace" w:hAnsi="SAS Monospace" w:cs="SAS Monospace"/>
+                <w:sz w:val="16"/>
+                <w:szCs w:val="16"/>
+              </w:rPr>
+            </w:pPr>
+            <w:r>
+              <w:rPr>
+                <w:rFonts w:ascii="SAS Monospace" w:hAnsi="SAS Monospace" w:cs="SAS Monospace"/>
+                <w:sz w:val="16"/>
+                <w:szCs w:val="16"/>
+              </w:rPr>
+              <w:t xml:space="preserve"> where managedCare = 0 and</w:t>
+            </w:r>
+          </w:p>
+          <w:p>
+            <w:pPr>
+              <w:autoSpaceDE w:val="0"/>
+              <w:autoSpaceDN w:val="0"/>
+              <w:adjustRightInd w:val="0"/>
+              <w:rPr>
+                <w:rFonts w:ascii="SAS Monospace" w:hAnsi="SAS Monospace" w:cs="SAS Monospace"/>
+                <w:sz w:val="16"/>
+                <w:szCs w:val="16"/>
+              </w:rPr>
+            </w:pPr>
+            <w:r>
+              <w:rPr>
+                <w:rFonts w:ascii="SAS Monospace" w:hAnsi="SAS Monospace" w:cs="SAS Monospace"/>
+                <w:sz w:val="16"/>
+                <w:szCs w:val="16"/>
+              </w:rPr>
+              <w:t xml:space="preserve">       month ge '01Jul2018'd and month le '30Jun2022'd and pcmp_loc_ID ne ' ';</w:t>
+            </w:r>
+          </w:p>
+          <w:p>
+            <w:pPr>
+              <w:autoSpaceDE w:val="0"/>
+              <w:autoSpaceDN w:val="0"/>
+              <w:adjustRightInd w:val="0"/>
+              <w:rPr>
+                <w:rFonts w:ascii="SAS Monospace" w:hAnsi="SAS Monospace" w:cs="SAS Monospace"/>
+                <w:sz w:val="16"/>
+                <w:szCs w:val="16"/>
+              </w:rPr>
+            </w:pPr>
+            <w:r>
+              <w:rPr>
+                <w:rFonts w:ascii="SAS Monospace" w:hAnsi="SAS Monospace" w:cs="SAS Monospace"/>
+                <w:sz w:val="16"/>
+                <w:szCs w:val="16"/>
+              </w:rPr>
+              <w:t>if      month ge '01Jul2018'd and month le '30Jun2019'd then SFY=1819;</w:t>
+            </w:r>
+          </w:p>
+          <w:p>
+            <w:pPr>
+              <w:autoSpaceDE w:val="0"/>
+              <w:autoSpaceDN w:val="0"/>
+              <w:adjustRightInd w:val="0"/>
+              <w:rPr>
+                <w:rFonts w:ascii="SAS Monospace" w:hAnsi="SAS Monospace" w:cs="SAS Monospace"/>
+                <w:sz w:val="16"/>
+                <w:szCs w:val="16"/>
+              </w:rPr>
+            </w:pPr>
+            <w:r>
+              <w:rPr>
+                <w:rFonts w:ascii="SAS Monospace" w:hAnsi="SAS Monospace" w:cs="SAS Monospace"/>
+                <w:sz w:val="16"/>
+                <w:szCs w:val="16"/>
+              </w:rPr>
+              <w:t>else if month ge '01Jul2019'd and month le '30Jun2020'd then SFY=1920;</w:t>
+            </w:r>
+          </w:p>
+          <w:p>
+            <w:pPr>
+              <w:autoSpaceDE w:val="0"/>
+              <w:autoSpaceDN w:val="0"/>
+              <w:adjustRightInd w:val="0"/>
+              <w:rPr>
+                <w:rFonts w:ascii="SAS Monospace" w:hAnsi="SAS Monospace" w:cs="SAS Monospace"/>
+                <w:sz w:val="16"/>
+                <w:szCs w:val="16"/>
+              </w:rPr>
+            </w:pPr>
+            <w:r>
+              <w:rPr>
+                <w:rFonts w:ascii="SAS Monospace" w:hAnsi="SAS Monospace" w:cs="SAS Monospace"/>
+                <w:sz w:val="16"/>
+                <w:szCs w:val="16"/>
+              </w:rPr>
+              <w:t>else if month ge '01Jul2020'd and month le '30Jun2021'd then SFY=2021;</w:t>
+            </w:r>
+          </w:p>
+          <w:p>
+            <w:pPr>
+              <w:autoSpaceDE w:val="0"/>
+              <w:autoSpaceDN w:val="0"/>
+              <w:adjustRightInd w:val="0"/>
+              <w:rPr>
+                <w:rFonts w:ascii="SAS Monospace" w:hAnsi="SAS Monospace" w:cs="SAS Monospace"/>
+                <w:sz w:val="16"/>
+                <w:szCs w:val="16"/>
+              </w:rPr>
+            </w:pPr>
+            <w:r>
+              <w:rPr>
+                <w:rFonts w:ascii="SAS Monospace" w:hAnsi="SAS Monospace" w:cs="SAS Monospace"/>
+                <w:sz w:val="16"/>
+                <w:szCs w:val="16"/>
+              </w:rPr>
+              <w:t>else if month ge '01Jul2021'd and month le '30Jun2022'd then SFY=2122;</w:t>
+            </w:r>
+          </w:p>
+          <w:p>
+            <w:pPr>
+              <w:autoSpaceDE w:val="0"/>
+              <w:autoSpaceDN w:val="0"/>
+              <w:adjustRightInd w:val="0"/>
+              <w:rPr>
+                <w:rFonts w:ascii="SAS Monospace" w:hAnsi="SAS Monospace" w:cs="SAS Monospace"/>
+                <w:sz w:val="16"/>
+                <w:szCs w:val="16"/>
+              </w:rPr>
+            </w:pPr>
+            <w:r>
+              <w:rPr>
+                <w:rFonts w:ascii="SAS Monospace" w:hAnsi="SAS Monospace" w:cs="SAS Monospace"/>
+                <w:sz w:val="16"/>
+                <w:szCs w:val="16"/>
+              </w:rPr>
+              <w:t>run;</w:t>
+            </w:r>
+          </w:p>
+          <w:p>
+            <w:pPr>
+              <w:autoSpaceDE w:val="0"/>
+              <w:autoSpaceDN w:val="0"/>
+              <w:adjustRightInd w:val="0"/>
+              <w:rPr>
+                <w:rFonts w:ascii="SAS Monospace" w:hAnsi="SAS Monospace" w:cs="SAS Monospace"/>
+                <w:sz w:val="16"/>
+                <w:szCs w:val="16"/>
+              </w:rPr>
+            </w:pPr>
+          </w:p>
+          <w:p>
+            <w:pPr>
+              <w:autoSpaceDE w:val="0"/>
+              <w:autoSpaceDN w:val="0"/>
+              <w:adjustRightInd w:val="0"/>
+              <w:rPr>
+                <w:rFonts w:ascii="SAS Monospace" w:hAnsi="SAS Monospace" w:cs="SAS Monospace"/>
+                <w:sz w:val="16"/>
+                <w:szCs w:val="16"/>
+              </w:rPr>
+            </w:pPr>
+            <w:r>
+              <w:rPr>
+                <w:rFonts w:ascii="SAS Monospace" w:hAnsi="SAS Monospace" w:cs="SAS Monospace"/>
+                <w:sz w:val="16"/>
+                <w:szCs w:val="16"/>
+              </w:rPr>
+              <w:t>NOTE: There were 55656875 observations read from the data set WORK.MEDLONG1.</w:t>
+            </w:r>
+          </w:p>
+          <w:p>
+            <w:pPr>
+              <w:autoSpaceDE w:val="0"/>
+              <w:autoSpaceDN w:val="0"/>
+              <w:adjustRightInd w:val="0"/>
+              <w:rPr>
+                <w:rFonts w:ascii="SAS Monospace" w:hAnsi="SAS Monospace" w:cs="SAS Monospace"/>
+                <w:sz w:val="16"/>
+                <w:szCs w:val="16"/>
+              </w:rPr>
+            </w:pPr>
+            <w:r>
+              <w:rPr>
+                <w:rFonts w:ascii="SAS Monospace" w:hAnsi="SAS Monospace" w:cs="SAS Monospace"/>
+                <w:sz w:val="16"/>
+                <w:szCs w:val="16"/>
+              </w:rPr>
+              <w:t xml:space="preserve">      WHERE (managedCare=0) and (month&gt;='01JUL2018'D and month&lt;='30JUN2022'D) and (pcmp_loc_ID not =</w:t>
+            </w:r>
+          </w:p>
+          <w:p>
+            <w:pPr>
+              <w:autoSpaceDE w:val="0"/>
+              <w:autoSpaceDN w:val="0"/>
+              <w:adjustRightInd w:val="0"/>
+              <w:rPr>
+                <w:rFonts w:ascii="SAS Monospace" w:hAnsi="SAS Monospace" w:cs="SAS Monospace"/>
+                <w:sz w:val="16"/>
+                <w:szCs w:val="16"/>
+              </w:rPr>
+            </w:pPr>
+            <w:r>
+              <w:rPr>
+                <w:rFonts w:ascii="SAS Monospace" w:hAnsi="SAS Monospace" w:cs="SAS Monospace"/>
+                <w:sz w:val="16"/>
+                <w:szCs w:val="16"/>
+              </w:rPr>
+              <w:t xml:space="preserve">      ' ');</w:t>
+            </w:r>
+          </w:p>
+          <w:p>
+            <w:pPr>
+              <w:autoSpaceDE w:val="0"/>
+              <w:autoSpaceDN w:val="0"/>
+              <w:adjustRightInd w:val="0"/>
+              <w:rPr>
+                <w:rFonts w:ascii="SAS Monospace" w:hAnsi="SAS Monospace" w:cs="SAS Monospace"/>
+                <w:sz w:val="16"/>
+                <w:szCs w:val="16"/>
+              </w:rPr>
+            </w:pPr>
+            <w:r>
+              <w:rPr>
+                <w:rFonts w:ascii="SAS Monospace" w:hAnsi="SAS Monospace" w:cs="SAS Monospace"/>
+                <w:sz w:val="16"/>
+                <w:szCs w:val="16"/>
+              </w:rPr>
+              <w:t>NOTE: The data set WORK.MEDLONG2 has 55656875 observations and 9 variables.</w:t>
+            </w:r>
+          </w:p>
+          <w:p>
+            <w:pPr>
+              <w:autoSpaceDE w:val="0"/>
+              <w:autoSpaceDN w:val="0"/>
+              <w:adjustRightInd w:val="0"/>
+              <w:rPr>
+                <w:rFonts w:ascii="SAS Monospace" w:hAnsi="SAS Monospace" w:cs="SAS Monospace"/>
+                <w:sz w:val="16"/>
+                <w:szCs w:val="16"/>
+              </w:rPr>
+            </w:pPr>
+            <w:r>
+              <w:rPr>
+                <w:rFonts w:ascii="SAS Monospace" w:hAnsi="SAS Monospace" w:cs="SAS Monospace"/>
+                <w:sz w:val="16"/>
+                <w:szCs w:val="16"/>
+              </w:rPr>
+              <w:t>NOTE: DATA statement used (Total process time):</w:t>
+            </w:r>
+          </w:p>
+          <w:p>
+            <w:pPr>
+              <w:autoSpaceDE w:val="0"/>
+              <w:autoSpaceDN w:val="0"/>
+              <w:adjustRightInd w:val="0"/>
+              <w:rPr>
+                <w:rFonts w:ascii="SAS Monospace" w:hAnsi="SAS Monospace" w:cs="SAS Monospace"/>
+                <w:sz w:val="16"/>
+                <w:szCs w:val="16"/>
+              </w:rPr>
+            </w:pPr>
+            <w:r>
+              <w:rPr>
+                <w:rFonts w:ascii="SAS Monospace" w:hAnsi="SAS Monospace" w:cs="SAS Monospace"/>
+                <w:sz w:val="16"/>
+                <w:szCs w:val="16"/>
+              </w:rPr>
+              <w:t xml:space="preserve">      real time           52.40 seconds</w:t>
+            </w:r>
           </w:p>
           <w:p>
             <w:pPr>
@@ -5820,480 +5437,12 @@
             </w:pPr>
             <w:r>
               <w:rPr>
-                <w:rFonts w:ascii="Courier New" w:hAnsi="Courier New" w:cs="Courier New"/>
-                <w:sz w:val="20"/>
-                <w:szCs w:val="20"/>
-              </w:rPr>
-              <w:t xml:space="preserve"># Variable Type Len Format Informat Label </w:t>
-            </w:r>
-          </w:p>
-          <w:p>
-            <w:pPr>
-              <w:rPr>
-                <w:rFonts w:ascii="Courier New" w:hAnsi="Courier New" w:cs="Courier New"/>
-                <w:sz w:val="20"/>
-                <w:szCs w:val="20"/>
-              </w:rPr>
-            </w:pPr>
-            <w:r>
-              <w:rPr>
-                <w:rFonts w:ascii="Courier New" w:hAnsi="Courier New" w:cs="Courier New"/>
-                <w:sz w:val="20"/>
-                <w:szCs w:val="20"/>
-              </w:rPr>
-              <w:t xml:space="preserve">1 clnt_id Char 7 $255. $255. MCAID_ID </w:t>
-            </w:r>
-          </w:p>
-          <w:p>
-            <w:pPr>
-              <w:rPr>
-                <w:rFonts w:ascii="Courier New" w:hAnsi="Courier New" w:cs="Courier New"/>
-                <w:sz w:val="20"/>
-                <w:szCs w:val="20"/>
-              </w:rPr>
-            </w:pPr>
-            <w:r>
-              <w:rPr>
-                <w:rFonts w:ascii="Courier New" w:hAnsi="Courier New" w:cs="Courier New"/>
-                <w:sz w:val="20"/>
-                <w:szCs w:val="20"/>
-              </w:rPr>
-              <w:t xml:space="preserve">2 month Num 8 DATE9.   Month period of eligibility </w:t>
-            </w:r>
-          </w:p>
-          <w:p>
-            <w:pPr>
-              <w:rPr>
-                <w:rFonts w:ascii="Courier New" w:hAnsi="Courier New" w:cs="Courier New"/>
-                <w:sz w:val="20"/>
-                <w:szCs w:val="20"/>
-              </w:rPr>
-            </w:pPr>
-            <w:r>
-              <w:rPr>
-                <w:rFonts w:ascii="Courier New" w:hAnsi="Courier New" w:cs="Courier New"/>
-                <w:sz w:val="20"/>
-                <w:szCs w:val="20"/>
-              </w:rPr>
-              <w:t xml:space="preserve">3 aid_cd Char 7 $255. $255. Qualifying aid code for eligibility assignment </w:t>
-            </w:r>
-          </w:p>
-          <w:p>
-            <w:pPr>
-              <w:rPr>
-                <w:rFonts w:ascii="Courier New" w:hAnsi="Courier New" w:cs="Courier New"/>
-                <w:sz w:val="20"/>
-                <w:szCs w:val="20"/>
-              </w:rPr>
-            </w:pPr>
-            <w:r>
-              <w:rPr>
-                <w:rFonts w:ascii="Courier New" w:hAnsi="Courier New" w:cs="Courier New"/>
-                <w:sz w:val="20"/>
-                <w:szCs w:val="20"/>
-              </w:rPr>
-              <w:t xml:space="preserve">4 FED_POV_LVL_PC Num 8 17.5 17.5 % of federal poverty level </w:t>
-            </w:r>
-          </w:p>
-          <w:p>
-            <w:pPr>
-              <w:rPr>
-                <w:rFonts w:ascii="Courier New" w:hAnsi="Courier New" w:cs="Courier New"/>
-                <w:sz w:val="20"/>
-                <w:szCs w:val="20"/>
-              </w:rPr>
-            </w:pPr>
-            <w:r>
-              <w:rPr>
-                <w:rFonts w:ascii="Courier New" w:hAnsi="Courier New" w:cs="Courier New"/>
-                <w:sz w:val="20"/>
-                <w:szCs w:val="20"/>
-              </w:rPr>
-              <w:t xml:space="preserve">5 FED_POV_LVL_CD Char 7 $FED_POV_LVL_CD. $255. % of federal poverty level group </w:t>
-            </w:r>
-          </w:p>
-          <w:p>
-            <w:pPr>
-              <w:rPr>
-                <w:rFonts w:ascii="Courier New" w:hAnsi="Courier New" w:cs="Courier New"/>
-                <w:sz w:val="20"/>
-                <w:szCs w:val="20"/>
-              </w:rPr>
-            </w:pPr>
-            <w:r>
-              <w:rPr>
-                <w:rFonts w:ascii="Courier New" w:hAnsi="Courier New" w:cs="Courier New"/>
-                <w:sz w:val="20"/>
-                <w:szCs w:val="20"/>
-              </w:rPr>
-              <w:t xml:space="preserve">6 eligGrp Num 8 _ELIGGRP_.   Eligibility group </w:t>
-            </w:r>
-          </w:p>
-          <w:p>
-            <w:pPr>
-              <w:rPr>
-                <w:rFonts w:ascii="Courier New" w:hAnsi="Courier New" w:cs="Courier New"/>
-                <w:sz w:val="20"/>
-                <w:szCs w:val="20"/>
-              </w:rPr>
-            </w:pPr>
-            <w:r>
-              <w:rPr>
-                <w:rFonts w:ascii="Courier New" w:hAnsi="Courier New" w:cs="Courier New"/>
-                <w:sz w:val="20"/>
-                <w:szCs w:val="20"/>
-              </w:rPr>
-              <w:t xml:space="preserve">7 DISBLD_IND Char 1 DISBLD_IND </w:t>
-            </w:r>
-          </w:p>
-          <w:p>
-            <w:pPr>
-              <w:rPr>
-                <w:rFonts w:ascii="Courier New" w:hAnsi="Courier New" w:cs="Courier New"/>
-                <w:sz w:val="20"/>
-                <w:szCs w:val="20"/>
-              </w:rPr>
-            </w:pPr>
-            <w:r>
-              <w:rPr>
-                <w:rFonts w:ascii="Courier New" w:hAnsi="Courier New" w:cs="Courier New"/>
-                <w:sz w:val="20"/>
-                <w:szCs w:val="20"/>
-              </w:rPr>
-              <w:t xml:space="preserve">8 SS_DSBLTY_INS_IND Char 1 $1. $1. SS_DSBLTY_INS_IND </w:t>
-            </w:r>
-          </w:p>
-          <w:p>
-            <w:pPr>
-              <w:rPr>
-                <w:rFonts w:ascii="Courier New" w:hAnsi="Courier New" w:cs="Courier New"/>
-                <w:sz w:val="20"/>
-                <w:szCs w:val="20"/>
-              </w:rPr>
-            </w:pPr>
-            <w:r>
-              <w:rPr>
-                <w:rFonts w:ascii="Courier New" w:hAnsi="Courier New" w:cs="Courier New"/>
-                <w:sz w:val="20"/>
-                <w:szCs w:val="20"/>
-              </w:rPr>
-              <w:t xml:space="preserve">9 SPLM_SCRTY_INCM_IND Char 1 SPLM_SCRTY_INCM_IND </w:t>
-            </w:r>
-          </w:p>
-          <w:p>
-            <w:pPr>
-              <w:rPr>
-                <w:rFonts w:ascii="Courier New" w:hAnsi="Courier New" w:cs="Courier New"/>
-                <w:sz w:val="20"/>
-                <w:szCs w:val="20"/>
-              </w:rPr>
-            </w:pPr>
-            <w:r>
-              <w:rPr>
-                <w:rFonts w:ascii="Courier New" w:hAnsi="Courier New" w:cs="Courier New"/>
-                <w:sz w:val="20"/>
-                <w:szCs w:val="20"/>
-              </w:rPr>
-              <w:t xml:space="preserve">10 SSI_1619B_IND Char 1 $1. $1. SSI_1619B_IND </w:t>
-            </w:r>
-          </w:p>
-          <w:p>
-            <w:pPr>
-              <w:rPr>
-                <w:rFonts w:ascii="Courier New" w:hAnsi="Courier New" w:cs="Courier New"/>
-                <w:sz w:val="20"/>
-                <w:szCs w:val="20"/>
-              </w:rPr>
-            </w:pPr>
-            <w:r>
-              <w:rPr>
-                <w:rFonts w:ascii="Courier New" w:hAnsi="Courier New" w:cs="Courier New"/>
-                <w:sz w:val="20"/>
-                <w:szCs w:val="20"/>
-              </w:rPr>
-              <w:t xml:space="preserve">11 enr_cnty Char 2     County of enrollment </w:t>
-            </w:r>
-          </w:p>
-          <w:p>
-            <w:pPr>
-              <w:rPr>
-                <w:rFonts w:ascii="Courier New" w:hAnsi="Courier New" w:cs="Courier New"/>
-                <w:sz w:val="20"/>
-                <w:szCs w:val="20"/>
-              </w:rPr>
-            </w:pPr>
-            <w:r>
-              <w:rPr>
-                <w:rFonts w:ascii="Courier New" w:hAnsi="Courier New" w:cs="Courier New"/>
-                <w:sz w:val="20"/>
-                <w:szCs w:val="20"/>
-              </w:rPr>
-              <w:t xml:space="preserve">12 managedCare Num 8     Managed care flag </w:t>
-            </w:r>
-          </w:p>
-          <w:p>
-            <w:pPr>
-              <w:rPr>
-                <w:rFonts w:ascii="Courier New" w:hAnsi="Courier New" w:cs="Courier New"/>
-                <w:sz w:val="20"/>
-                <w:szCs w:val="20"/>
-              </w:rPr>
-            </w:pPr>
-            <w:r>
-              <w:rPr>
-                <w:rFonts w:ascii="Courier New" w:hAnsi="Courier New" w:cs="Courier New"/>
-                <w:sz w:val="20"/>
-                <w:szCs w:val="20"/>
-              </w:rPr>
-              <w:t xml:space="preserve">13 title19_ENR Num 8     Title 19 status by enrolment file </w:t>
-            </w:r>
-          </w:p>
-          <w:p>
-            <w:pPr>
-              <w:rPr>
-                <w:rFonts w:ascii="Courier New" w:hAnsi="Courier New" w:cs="Courier New"/>
-                <w:sz w:val="20"/>
-                <w:szCs w:val="20"/>
-              </w:rPr>
-            </w:pPr>
-            <w:r>
-              <w:rPr>
-                <w:rFonts w:ascii="Courier New" w:hAnsi="Courier New" w:cs="Courier New"/>
-                <w:sz w:val="20"/>
-                <w:szCs w:val="20"/>
-              </w:rPr>
-              <w:t xml:space="preserve">14 title19_AID Num 8     Title 19 status by aid code </w:t>
-            </w:r>
-          </w:p>
-          <w:p>
-            <w:pPr>
-              <w:rPr>
-                <w:rFonts w:ascii="Courier New" w:hAnsi="Courier New" w:cs="Courier New"/>
-                <w:sz w:val="20"/>
-                <w:szCs w:val="20"/>
-              </w:rPr>
-            </w:pPr>
-            <w:r>
-              <w:rPr>
-                <w:rFonts w:ascii="Courier New" w:hAnsi="Courier New" w:cs="Courier New"/>
-                <w:sz w:val="20"/>
-                <w:szCs w:val="20"/>
-              </w:rPr>
-              <w:t xml:space="preserve">15 BUDGET_GROUP Num 8 BUDGET_GROUP.   HCPF budget reporting group assignment (incomplete) </w:t>
-            </w:r>
-          </w:p>
-          <w:p>
-            <w:pPr>
-              <w:rPr>
-                <w:rFonts w:ascii="Courier New" w:hAnsi="Courier New" w:cs="Courier New"/>
-                <w:sz w:val="20"/>
-                <w:szCs w:val="20"/>
-              </w:rPr>
-            </w:pPr>
-            <w:r>
-              <w:rPr>
-                <w:rFonts w:ascii="Courier New" w:hAnsi="Courier New" w:cs="Courier New"/>
-                <w:sz w:val="20"/>
-                <w:szCs w:val="20"/>
-              </w:rPr>
-              <w:t xml:space="preserve">16 aid_cd_1 Char 3 $255.   other aid code 1 </w:t>
-            </w:r>
-          </w:p>
-          <w:p>
-            <w:pPr>
-              <w:rPr>
-                <w:rFonts w:ascii="Courier New" w:hAnsi="Courier New" w:cs="Courier New"/>
-                <w:sz w:val="20"/>
-                <w:szCs w:val="20"/>
-              </w:rPr>
-            </w:pPr>
-            <w:r>
-              <w:rPr>
-                <w:rFonts w:ascii="Courier New" w:hAnsi="Courier New" w:cs="Courier New"/>
-                <w:sz w:val="20"/>
-                <w:szCs w:val="20"/>
-              </w:rPr>
-              <w:t xml:space="preserve">17 aid_cd_2 Char 3 $255.   other aid code 2 </w:t>
-            </w:r>
-          </w:p>
-          <w:p>
-            <w:pPr>
-              <w:rPr>
-                <w:rFonts w:ascii="Courier New" w:hAnsi="Courier New" w:cs="Courier New"/>
-                <w:sz w:val="20"/>
-                <w:szCs w:val="20"/>
-              </w:rPr>
-            </w:pPr>
-            <w:r>
-              <w:rPr>
-                <w:rFonts w:ascii="Courier New" w:hAnsi="Courier New" w:cs="Courier New"/>
-                <w:sz w:val="20"/>
-                <w:szCs w:val="20"/>
-              </w:rPr>
-              <w:t xml:space="preserve">18 aid_cd_3 Char 3 $255.   other aid code 3 </w:t>
-            </w:r>
-          </w:p>
-          <w:p>
-            <w:pPr>
-              <w:rPr>
-                <w:rFonts w:ascii="Courier New" w:hAnsi="Courier New" w:cs="Courier New"/>
-                <w:sz w:val="20"/>
-                <w:szCs w:val="20"/>
-              </w:rPr>
-            </w:pPr>
-            <w:r>
-              <w:rPr>
-                <w:rFonts w:ascii="Courier New" w:hAnsi="Courier New" w:cs="Courier New"/>
-                <w:sz w:val="20"/>
-                <w:szCs w:val="20"/>
-              </w:rPr>
-              <w:t xml:space="preserve">19 aid_cd_4 Char 3 $255.   other aid code 4 </w:t>
-            </w:r>
-          </w:p>
-          <w:p>
-            <w:pPr>
-              <w:rPr>
-                <w:rFonts w:ascii="Courier New" w:hAnsi="Courier New" w:cs="Courier New"/>
-                <w:sz w:val="20"/>
-                <w:szCs w:val="20"/>
-              </w:rPr>
-            </w:pPr>
-            <w:r>
-              <w:rPr>
-                <w:rFonts w:ascii="Courier New" w:hAnsi="Courier New" w:cs="Courier New"/>
-                <w:sz w:val="20"/>
-                <w:szCs w:val="20"/>
-              </w:rPr>
-              <w:t xml:space="preserve">20 aid_cd_5 Char 3 $255.   other aid code 5 </w:t>
-            </w:r>
-          </w:p>
-          <w:p>
-            <w:pPr>
-              <w:rPr>
-                <w:rFonts w:ascii="Courier New" w:hAnsi="Courier New" w:cs="Courier New"/>
-                <w:sz w:val="20"/>
-                <w:szCs w:val="20"/>
-              </w:rPr>
-            </w:pPr>
-            <w:r>
-              <w:rPr>
-                <w:rFonts w:ascii="Courier New" w:hAnsi="Courier New" w:cs="Courier New"/>
-                <w:sz w:val="20"/>
-                <w:szCs w:val="20"/>
-              </w:rPr>
-              <w:t xml:space="preserve">21 pcmp_loc_ID Char 7 $255. $255. PCMP location ID code </w:t>
-            </w:r>
-          </w:p>
-          <w:p>
-            <w:pPr>
-              <w:rPr>
-                <w:rFonts w:ascii="Courier New" w:hAnsi="Courier New" w:cs="Courier New"/>
-                <w:sz w:val="20"/>
-                <w:szCs w:val="20"/>
-              </w:rPr>
-            </w:pPr>
-            <w:r>
-              <w:rPr>
-                <w:rFonts w:ascii="Courier New" w:hAnsi="Courier New" w:cs="Courier New"/>
-                <w:sz w:val="20"/>
-                <w:szCs w:val="20"/>
-              </w:rPr>
-              <w:t xml:space="preserve">22 pcmp_loc_type_cd Char 7 $PCMPTYPE. $255. PROV_TYP_CD </w:t>
-            </w:r>
-          </w:p>
-          <w:p>
-            <w:pPr>
-              <w:rPr>
-                <w:rFonts w:ascii="Courier New" w:hAnsi="Courier New" w:cs="Courier New"/>
-                <w:sz w:val="20"/>
-                <w:szCs w:val="20"/>
-              </w:rPr>
-            </w:pPr>
-            <w:r>
-              <w:rPr>
-                <w:rFonts w:ascii="Courier New" w:hAnsi="Courier New" w:cs="Courier New"/>
-                <w:sz w:val="20"/>
-                <w:szCs w:val="20"/>
-              </w:rPr>
-              <w:t xml:space="preserve">23 fost_aid_cd Char 3 $255. $255. AID_CD </w:t>
-            </w:r>
-          </w:p>
-          <w:p>
-            <w:pPr>
-              <w:rPr>
-                <w:rFonts w:ascii="Courier New" w:hAnsi="Courier New" w:cs="Courier New"/>
-                <w:sz w:val="20"/>
-                <w:szCs w:val="20"/>
-              </w:rPr>
-            </w:pPr>
-            <w:r>
-              <w:rPr>
-                <w:rFonts w:ascii="Courier New" w:hAnsi="Courier New" w:cs="Courier New"/>
-                <w:sz w:val="20"/>
-                <w:szCs w:val="20"/>
-              </w:rPr>
-              <w:t xml:space="preserve">24 dual Num 8     Has MEDICARE eligibility in the month, may not be from the qualifying AID Code </w:t>
-            </w:r>
-          </w:p>
-          <w:p>
-            <w:pPr>
-              <w:rPr>
-                <w:rFonts w:ascii="Courier New" w:hAnsi="Courier New" w:cs="Courier New"/>
-                <w:sz w:val="20"/>
-                <w:szCs w:val="20"/>
-              </w:rPr>
-            </w:pPr>
-            <w:r>
-              <w:rPr>
-                <w:rFonts w:ascii="Courier New" w:hAnsi="Courier New" w:cs="Courier New"/>
-                <w:sz w:val="20"/>
-                <w:szCs w:val="20"/>
-              </w:rPr>
-              <w:t>25 rae_assign Num 8     Client assigned to a RAE</w:t>
-            </w:r>
-            <w:r>
-              <w:rPr>
-                <w:rFonts w:ascii="Courier New" w:hAnsi="Courier New" w:cs="Courier New"/>
-                <w:sz w:val="20"/>
-                <w:szCs w:val="20"/>
-              </w:rPr>
-              <w:t xml:space="preserve">  </w:t>
-            </w:r>
-          </w:p>
-          <w:p>
-            <w:pPr>
-              <w:rPr>
-                <w:rFonts w:ascii="Courier New" w:hAnsi="Courier New" w:cs="Courier New"/>
-                <w:sz w:val="20"/>
-                <w:szCs w:val="20"/>
-              </w:rPr>
-            </w:pPr>
-          </w:p>
-          <w:p>
-            <w:pPr>
-              <w:rPr>
-                <w:rFonts w:ascii="Courier New" w:hAnsi="Courier New" w:cs="Courier New"/>
-                <w:sz w:val="20"/>
-                <w:szCs w:val="20"/>
-              </w:rPr>
-            </w:pPr>
-            <w:r>
-              <w:rPr>
-                <w:rFonts w:ascii="Courier New" w:hAnsi="Courier New" w:cs="Courier New"/>
-                <w:sz w:val="20"/>
-                <w:szCs w:val="20"/>
-              </w:rPr>
-              <w:t xml:space="preserve">STEP TWO ADD SFY variable </w:t>
-            </w:r>
-          </w:p>
-          <w:p>
-            <w:pPr>
-              <w:rPr>
-                <w:rFonts w:ascii="Courier New" w:hAnsi="Courier New" w:cs="Courier New"/>
-                <w:sz w:val="20"/>
-                <w:szCs w:val="20"/>
-              </w:rPr>
-            </w:pPr>
+                <w:rFonts w:ascii="SAS Monospace" w:hAnsi="SAS Monospace" w:cs="SAS Monospace"/>
+                <w:sz w:val="16"/>
+                <w:szCs w:val="16"/>
+              </w:rPr>
+              <w:t xml:space="preserve">      cpu time            53.12 seconds</w:t>
+            </w:r>
           </w:p>
         </w:tc>
       </w:tr>
@@ -6304,24 +5453,19 @@
           </w:tcPr>
           <w:p>
             <w:r>
-              <w:lastRenderedPageBreak/>
               <w:t>2</w:t>
             </w:r>
           </w:p>
         </w:tc>
         <w:tc>
           <w:tcPr>
-            <w:tcW w:w="3960" w:type="dxa"/>
-          </w:tcPr>
-          <w:p>
-            <w:r>
-              <w:t>Flag practices ctlp, non-ctlp</w:t>
-            </w:r>
-          </w:p>
-        </w:tc>
-        <w:tc>
-          <w:tcPr>
-            <w:tcW w:w="5665" w:type="dxa"/>
+            <w:tcW w:w="2880" w:type="dxa"/>
+          </w:tcPr>
+          <w:p/>
+        </w:tc>
+        <w:tc>
+          <w:tcPr>
+            <w:tcW w:w="6745" w:type="dxa"/>
           </w:tcPr>
           <w:p>
             <w:pPr>
@@ -6347,7 +5491,7 @@
         </w:tc>
         <w:tc>
           <w:tcPr>
-            <w:tcW w:w="3960" w:type="dxa"/>
+            <w:tcW w:w="2880" w:type="dxa"/>
           </w:tcPr>
           <w:p>
             <w:r>
@@ -6375,7 +5519,7 @@
               </w:numPr>
             </w:pPr>
             <w:r>
-              <w:t>attributed to a CU Medicine primary care practice</w:t>
+              <w:t>at least one month of eligibility for HealthFirst Colorado</w:t>
             </w:r>
           </w:p>
           <w:p>
@@ -6387,25 +5531,13 @@
               </w:numPr>
             </w:pPr>
             <w:r>
-              <w:t>at least one month of eligibility for HealthFirst Colorado</w:t>
-            </w:r>
-          </w:p>
-          <w:p>
-            <w:pPr>
-              <w:pStyle w:val="ListParagraph"/>
-              <w:numPr>
-                <w:ilvl w:val="0"/>
-                <w:numId w:val="7"/>
-              </w:numPr>
-            </w:pPr>
-            <w:r>
               <w:t>not continuously enrolled in a physical health managed care plan</w:t>
             </w:r>
           </w:p>
         </w:tc>
         <w:tc>
           <w:tcPr>
-            <w:tcW w:w="5665" w:type="dxa"/>
+            <w:tcW w:w="6745" w:type="dxa"/>
           </w:tcPr>
           <w:p>
             <w:pPr>
@@ -6707,6 +5839,7 @@
                 <w:sz w:val="20"/>
                 <w:szCs w:val="20"/>
               </w:rPr>
+              <w:lastRenderedPageBreak/>
               <w:t xml:space="preserve">2 dob </w:t>
             </w:r>
             <w:r>
@@ -6879,13 +6012,14 @@
           </w:tcPr>
           <w:p>
             <w:r>
+              <w:lastRenderedPageBreak/>
               <w:t>4</w:t>
             </w:r>
           </w:p>
         </w:tc>
         <w:tc>
           <w:tcPr>
-            <w:tcW w:w="3960" w:type="dxa"/>
+            <w:tcW w:w="2880" w:type="dxa"/>
           </w:tcPr>
           <w:p>
             <w:r>
@@ -6895,7 +6029,7 @@
         </w:tc>
         <w:tc>
           <w:tcPr>
-            <w:tcW w:w="5665" w:type="dxa"/>
+            <w:tcW w:w="6745" w:type="dxa"/>
           </w:tcPr>
           <w:p>
             <w:pPr>
@@ -6917,13 +6051,13 @@
         </w:tc>
         <w:tc>
           <w:tcPr>
-            <w:tcW w:w="3960" w:type="dxa"/>
+            <w:tcW w:w="2880" w:type="dxa"/>
           </w:tcPr>
           <w:p/>
         </w:tc>
         <w:tc>
           <w:tcPr>
-            <w:tcW w:w="5665" w:type="dxa"/>
+            <w:tcW w:w="6745" w:type="dxa"/>
           </w:tcPr>
           <w:p>
             <w:pPr>

</xml_diff>